<commit_message>
Added ERD and started Q4
</commit_message>
<xml_diff>
--- a/lbel173_MidSemTest.docx
+++ b/lbel173_MidSemTest.docx
@@ -73,31 +73,34 @@
     <w:p>
       <w:pPr>
         <w:rPr>
+          <w:b/>
+          <w:sz w:val="24"/>
+        </w:rPr>
+      </w:pPr>
+      <w:r>
+        <w:rPr>
+          <w:b/>
+          <w:sz w:val="24"/>
+        </w:rPr>
+        <w:t>Question 2:</w:t>
+      </w:r>
+    </w:p>
+    <w:p>
+      <w:pPr>
+        <w:rPr>
           <w:sz w:val="28"/>
         </w:rPr>
       </w:pPr>
       <w:r>
         <w:rPr>
+          <w:noProof/>
           <w:sz w:val="28"/>
         </w:rPr>
-        <w:t>Question 5:</w:t>
-      </w:r>
-    </w:p>
-    <w:p>
-      <w:pPr>
-        <w:rPr>
-          <w:sz w:val="28"/>
-        </w:rPr>
-      </w:pPr>
-      <w:r>
-        <w:rPr>
-          <w:noProof/>
-        </w:rPr>
         <w:drawing>
-          <wp:inline distT="0" distB="0" distL="0" distR="0" wp14:anchorId="270CF276" wp14:editId="36310181">
-            <wp:extent cx="4061460" cy="2460905"/>
-            <wp:effectExtent l="0" t="0" r="0" b="0"/>
-            <wp:docPr id="1" name="Picture 1"/>
+          <wp:inline distT="0" distB="0" distL="0" distR="0">
+            <wp:extent cx="5731510" cy="2790946"/>
+            <wp:effectExtent l="0" t="0" r="2540" b="9525"/>
+            <wp:docPr id="7" name="Picture 7"/>
             <wp:cNvGraphicFramePr>
               <a:graphicFrameLocks xmlns:a="http://schemas.openxmlformats.org/drawingml/2006/main" noChangeAspect="1"/>
             </wp:cNvGraphicFramePr>
@@ -105,23 +108,36 @@
               <a:graphicData uri="http://schemas.openxmlformats.org/drawingml/2006/picture">
                 <pic:pic xmlns:pic="http://schemas.openxmlformats.org/drawingml/2006/picture">
                   <pic:nvPicPr>
-                    <pic:cNvPr id="1" name=""/>
-                    <pic:cNvPicPr/>
+                    <pic:cNvPr id="0" name="Picture 1"/>
+                    <pic:cNvPicPr>
+                      <a:picLocks noChangeAspect="1" noChangeArrowheads="1"/>
+                    </pic:cNvPicPr>
                   </pic:nvPicPr>
                   <pic:blipFill>
-                    <a:blip r:embed="rId4"/>
+                    <a:blip r:embed="rId4">
+                      <a:extLst>
+                        <a:ext uri="{28A0092B-C50C-407E-A947-70E740481C1C}">
+                          <a14:useLocalDpi xmlns:a14="http://schemas.microsoft.com/office/drawing/2010/main" val="0"/>
+                        </a:ext>
+                      </a:extLst>
+                    </a:blip>
+                    <a:srcRect/>
                     <a:stretch>
                       <a:fillRect/>
                     </a:stretch>
                   </pic:blipFill>
-                  <pic:spPr>
+                  <pic:spPr bwMode="auto">
                     <a:xfrm>
                       <a:off x="0" y="0"/>
-                      <a:ext cx="4064807" cy="2462933"/>
+                      <a:ext cx="5731510" cy="2790946"/>
                     </a:xfrm>
                     <a:prstGeom prst="rect">
                       <a:avLst/>
                     </a:prstGeom>
+                    <a:noFill/>
+                    <a:ln>
+                      <a:noFill/>
+                    </a:ln>
                   </pic:spPr>
                 </pic:pic>
               </a:graphicData>
@@ -131,20 +147,38 @@
       </w:r>
     </w:p>
     <w:p>
-      <w:r>
-        <w:t>First we will declare a list called myCubeList, we will make this public so all functions within the Sketch class can call it.</w:t>
-      </w:r>
-    </w:p>
-    <w:p>
-      <w:r>
-        <w:rPr>
+      <w:pPr>
+        <w:rPr>
+          <w:b/>
+          <w:sz w:val="24"/>
+        </w:rPr>
+      </w:pPr>
+      <w:r>
+        <w:rPr>
+          <w:b/>
+          <w:sz w:val="24"/>
+        </w:rPr>
+        <w:t>Question 5:</w:t>
+      </w:r>
+    </w:p>
+    <w:p>
+      <w:pPr>
+        <w:rPr>
+          <w:b/>
+          <w:sz w:val="24"/>
+        </w:rPr>
+      </w:pPr>
+      <w:r>
+        <w:rPr>
+          <w:b/>
           <w:noProof/>
+          <w:sz w:val="20"/>
         </w:rPr>
         <w:drawing>
-          <wp:inline distT="0" distB="0" distL="0" distR="0" wp14:anchorId="36E81140" wp14:editId="6D34B8C2">
-            <wp:extent cx="4122420" cy="2341184"/>
-            <wp:effectExtent l="0" t="0" r="0" b="2540"/>
-            <wp:docPr id="2" name="Picture 2"/>
+          <wp:inline distT="0" distB="0" distL="0" distR="0" wp14:anchorId="270CF276" wp14:editId="36310181">
+            <wp:extent cx="4061460" cy="2460905"/>
+            <wp:effectExtent l="0" t="0" r="0" b="0"/>
+            <wp:docPr id="1" name="Picture 1"/>
             <wp:cNvGraphicFramePr>
               <a:graphicFrameLocks xmlns:a="http://schemas.openxmlformats.org/drawingml/2006/main" noChangeAspect="1"/>
             </wp:cNvGraphicFramePr>
@@ -164,7 +198,7 @@
                   <pic:spPr>
                     <a:xfrm>
                       <a:off x="0" y="0"/>
-                      <a:ext cx="4137783" cy="2349909"/>
+                      <a:ext cx="4064807" cy="2462933"/>
                     </a:xfrm>
                     <a:prstGeom prst="rect">
                       <a:avLst/>
@@ -179,15 +213,17 @@
     </w:p>
     <w:p>
       <w:r>
-        <w:t>We then Make the list in the start function, myCubeList = new List &lt;GameObject&gt;();</w:t>
-      </w:r>
-    </w:p>
-    <w:p>
-      <w:r>
-        <w:t>Then we add the newCube into the list using myCubeList.Add(newCube);</w:t>
-      </w:r>
-    </w:p>
-    <w:p/>
+        <w:t xml:space="preserve">First we will declare a list called </w:t>
+      </w:r>
+      <w:proofErr w:type="spellStart"/>
+      <w:r>
+        <w:t>myCubeList</w:t>
+      </w:r>
+      <w:proofErr w:type="spellEnd"/>
+      <w:r>
+        <w:t>, we will make this public so all functions within the Sketch class can call it.</w:t>
+      </w:r>
+    </w:p>
     <w:p>
       <w:r>
         <w:rPr>
@@ -195,10 +231,10 @@
         </w:rPr>
         <w:lastRenderedPageBreak/>
         <w:drawing>
-          <wp:inline distT="0" distB="0" distL="0" distR="0" wp14:anchorId="57667074" wp14:editId="45694730">
-            <wp:extent cx="3680460" cy="2130083"/>
-            <wp:effectExtent l="0" t="0" r="0" b="3810"/>
-            <wp:docPr id="3" name="Picture 3"/>
+          <wp:inline distT="0" distB="0" distL="0" distR="0" wp14:anchorId="36E81140" wp14:editId="6D34B8C2">
+            <wp:extent cx="4122420" cy="2341184"/>
+            <wp:effectExtent l="0" t="0" r="0" b="2540"/>
+            <wp:docPr id="2" name="Picture 2"/>
             <wp:cNvGraphicFramePr>
               <a:graphicFrameLocks xmlns:a="http://schemas.openxmlformats.org/drawingml/2006/main" noChangeAspect="1"/>
             </wp:cNvGraphicFramePr>
@@ -218,7 +254,7 @@
                   <pic:spPr>
                     <a:xfrm>
                       <a:off x="0" y="0"/>
-                      <a:ext cx="3708014" cy="2146030"/>
+                      <a:ext cx="4137783" cy="2349909"/>
                     </a:xfrm>
                     <a:prstGeom prst="rect">
                       <a:avLst/>
@@ -231,26 +267,74 @@
         </w:drawing>
       </w:r>
     </w:p>
+    <w:p>
+      <w:r>
+        <w:t xml:space="preserve">We then Make the list in the start function, </w:t>
+      </w:r>
+      <w:proofErr w:type="spellStart"/>
+      <w:r>
+        <w:t>myCubeList</w:t>
+      </w:r>
+      <w:proofErr w:type="spellEnd"/>
+      <w:r>
+        <w:t xml:space="preserve"> = new List &lt;</w:t>
+      </w:r>
+      <w:proofErr w:type="spellStart"/>
+      <w:r>
+        <w:t>GameObject</w:t>
+      </w:r>
+      <w:proofErr w:type="spellEnd"/>
+      <w:proofErr w:type="gramStart"/>
+      <w:r>
+        <w:t>&gt;(</w:t>
+      </w:r>
+      <w:proofErr w:type="gramEnd"/>
+      <w:r>
+        <w:t>);</w:t>
+      </w:r>
+    </w:p>
+    <w:p>
+      <w:r>
+        <w:t xml:space="preserve">Then we add the </w:t>
+      </w:r>
+      <w:proofErr w:type="spellStart"/>
+      <w:r>
+        <w:t>newCube</w:t>
+      </w:r>
+      <w:proofErr w:type="spellEnd"/>
+      <w:r>
+        <w:t xml:space="preserve"> into the list using </w:t>
+      </w:r>
+      <w:proofErr w:type="spellStart"/>
+      <w:proofErr w:type="gramStart"/>
+      <w:r>
+        <w:t>myCubeList.Add</w:t>
+      </w:r>
+      <w:proofErr w:type="spellEnd"/>
+      <w:r>
+        <w:t>(</w:t>
+      </w:r>
+      <w:proofErr w:type="spellStart"/>
+      <w:proofErr w:type="gramEnd"/>
+      <w:r>
+        <w:t>newCube</w:t>
+      </w:r>
+      <w:proofErr w:type="spellEnd"/>
+      <w:r>
+        <w:t>);</w:t>
+      </w:r>
+    </w:p>
     <w:p/>
     <w:p>
       <w:r>
-        <w:t>We then need to declare some new variables to create a timer like fuction as the colours of the cube will need to change per second.  Next</w:t>
-      </w:r>
-      <w:r>
-        <w:t>ActionTime is set to 0 and period is set to 1 second.</w:t>
-      </w:r>
-    </w:p>
-    <w:p/>
-    <w:p>
-      <w:r>
         <w:rPr>
           <w:noProof/>
         </w:rPr>
         <w:drawing>
-          <wp:inline distT="0" distB="0" distL="0" distR="0" wp14:anchorId="18924BB2" wp14:editId="6344BEAD">
-            <wp:extent cx="5731510" cy="1617980"/>
-            <wp:effectExtent l="0" t="0" r="2540" b="1270"/>
-            <wp:docPr id="4" name="Picture 4"/>
+          <wp:inline distT="0" distB="0" distL="0" distR="0" wp14:anchorId="57667074" wp14:editId="45694730">
+            <wp:extent cx="3680460" cy="2130083"/>
+            <wp:effectExtent l="0" t="0" r="0" b="3810"/>
+            <wp:docPr id="3" name="Picture 3"/>
             <wp:cNvGraphicFramePr>
               <a:graphicFrameLocks xmlns:a="http://schemas.openxmlformats.org/drawingml/2006/main" noChangeAspect="1"/>
             </wp:cNvGraphicFramePr>
@@ -270,6 +354,74 @@
                   <pic:spPr>
                     <a:xfrm>
                       <a:off x="0" y="0"/>
+                      <a:ext cx="3708014" cy="2146030"/>
+                    </a:xfrm>
+                    <a:prstGeom prst="rect">
+                      <a:avLst/>
+                    </a:prstGeom>
+                  </pic:spPr>
+                </pic:pic>
+              </a:graphicData>
+            </a:graphic>
+          </wp:inline>
+        </w:drawing>
+      </w:r>
+    </w:p>
+    <w:p/>
+    <w:p>
+      <w:r>
+        <w:t xml:space="preserve">We then need to declare some new variables to create a timer like </w:t>
+      </w:r>
+      <w:proofErr w:type="spellStart"/>
+      <w:r>
+        <w:t>fuction</w:t>
+      </w:r>
+      <w:proofErr w:type="spellEnd"/>
+      <w:r>
+        <w:t xml:space="preserve"> as the colours of the cube will need to change per second.  </w:t>
+      </w:r>
+      <w:proofErr w:type="spellStart"/>
+      <w:r>
+        <w:t>Next</w:t>
+      </w:r>
+      <w:r>
+        <w:t>ActionTime</w:t>
+      </w:r>
+      <w:proofErr w:type="spellEnd"/>
+      <w:r>
+        <w:t xml:space="preserve"> is set to 0 and period is set to 1 second.</w:t>
+      </w:r>
+    </w:p>
+    <w:p/>
+    <w:p>
+      <w:r>
+        <w:rPr>
+          <w:noProof/>
+        </w:rPr>
+        <w:drawing>
+          <wp:inline distT="0" distB="0" distL="0" distR="0" wp14:anchorId="18924BB2" wp14:editId="6344BEAD">
+            <wp:extent cx="5731510" cy="1617980"/>
+            <wp:effectExtent l="0" t="0" r="2540" b="1270"/>
+            <wp:docPr id="4" name="Picture 4"/>
+            <wp:cNvGraphicFramePr>
+              <a:graphicFrameLocks xmlns:a="http://schemas.openxmlformats.org/drawingml/2006/main" noChangeAspect="1"/>
+            </wp:cNvGraphicFramePr>
+            <a:graphic xmlns:a="http://schemas.openxmlformats.org/drawingml/2006/main">
+              <a:graphicData uri="http://schemas.openxmlformats.org/drawingml/2006/picture">
+                <pic:pic xmlns:pic="http://schemas.openxmlformats.org/drawingml/2006/picture">
+                  <pic:nvPicPr>
+                    <pic:cNvPr id="1" name=""/>
+                    <pic:cNvPicPr/>
+                  </pic:nvPicPr>
+                  <pic:blipFill>
+                    <a:blip r:embed="rId8"/>
+                    <a:stretch>
+                      <a:fillRect/>
+                    </a:stretch>
+                  </pic:blipFill>
+                  <pic:spPr>
+                    <a:xfrm>
+                      <a:off x="0" y="0"/>
                       <a:ext cx="5731510" cy="1617980"/>
                     </a:xfrm>
                     <a:prstGeom prst="rect">
@@ -290,7 +442,32 @@
         </w:tabs>
       </w:pPr>
       <w:r>
-        <w:t xml:space="preserve">We then use the ‘if’ condition, if the running time is greater than the nextActionTime, we add the one second (period) to the nextActionTime. Then for each cube in the myCubeList, we get change the material colour to a random colour. </w:t>
+        <w:lastRenderedPageBreak/>
+        <w:t xml:space="preserve">We then use the ‘if’ condition, if the running time is greater than the </w:t>
+      </w:r>
+      <w:proofErr w:type="spellStart"/>
+      <w:r>
+        <w:t>nextActionTime</w:t>
+      </w:r>
+      <w:proofErr w:type="spellEnd"/>
+      <w:r>
+        <w:t xml:space="preserve">, we add the one second (period) to the </w:t>
+      </w:r>
+      <w:proofErr w:type="spellStart"/>
+      <w:r>
+        <w:t>nextActionTime</w:t>
+      </w:r>
+      <w:proofErr w:type="spellEnd"/>
+      <w:r>
+        <w:t xml:space="preserve">. Then for each cube in the </w:t>
+      </w:r>
+      <w:proofErr w:type="spellStart"/>
+      <w:r>
+        <w:t>myCubeList</w:t>
+      </w:r>
+      <w:proofErr w:type="spellEnd"/>
+      <w:r>
+        <w:t xml:space="preserve">, we get change the material colour to a random colour. </w:t>
       </w:r>
       <w:r>
         <w:tab/>
@@ -300,14 +477,158 @@
       <w:pPr>
         <w:tabs>
           <w:tab w:val="left" w:pos="1080"/>
+          <w:tab w:val="left" w:pos="5496"/>
         </w:tabs>
       </w:pPr>
       <w:r>
         <w:t>This changes the colour of the cube every second.</w:t>
+      </w:r>
+      <w:r>
+        <w:tab/>
+      </w:r>
+    </w:p>
+    <w:p>
+      <w:pPr>
+        <w:tabs>
+          <w:tab w:val="left" w:pos="1080"/>
+          <w:tab w:val="left" w:pos="5496"/>
+        </w:tabs>
+      </w:pPr>
+      <w:proofErr w:type="spellStart"/>
+      <w:r>
+        <w:t>Commited</w:t>
+      </w:r>
+      <w:proofErr w:type="spellEnd"/>
+      <w:r>
+        <w:t xml:space="preserve"> </w:t>
+      </w:r>
+      <w:proofErr w:type="spellStart"/>
+      <w:r>
+        <w:t>Sketch.cs</w:t>
+      </w:r>
+      <w:proofErr w:type="spellEnd"/>
+      <w:r>
+        <w:t xml:space="preserve"> and word doc to </w:t>
+      </w:r>
+      <w:proofErr w:type="spellStart"/>
+      <w:r>
+        <w:t>github</w:t>
+      </w:r>
+      <w:proofErr w:type="spellEnd"/>
+    </w:p>
+    <w:p>
+      <w:pPr>
+        <w:tabs>
+          <w:tab w:val="left" w:pos="1080"/>
+          <w:tab w:val="left" w:pos="5496"/>
+        </w:tabs>
+      </w:pPr>
+      <w:r>
+        <w:rPr>
+          <w:noProof/>
+        </w:rPr>
+        <w:drawing>
+          <wp:inline distT="0" distB="0" distL="0" distR="0" wp14:anchorId="7F9ACF40" wp14:editId="479F4D76">
+            <wp:extent cx="5731510" cy="2203450"/>
+            <wp:effectExtent l="0" t="0" r="2540" b="6350"/>
+            <wp:docPr id="5" name="Picture 5"/>
+            <wp:cNvGraphicFramePr>
+              <a:graphicFrameLocks xmlns:a="http://schemas.openxmlformats.org/drawingml/2006/main" noChangeAspect="1"/>
+            </wp:cNvGraphicFramePr>
+            <a:graphic xmlns:a="http://schemas.openxmlformats.org/drawingml/2006/main">
+              <a:graphicData uri="http://schemas.openxmlformats.org/drawingml/2006/picture">
+                <pic:pic xmlns:pic="http://schemas.openxmlformats.org/drawingml/2006/picture">
+                  <pic:nvPicPr>
+                    <pic:cNvPr id="1" name=""/>
+                    <pic:cNvPicPr/>
+                  </pic:nvPicPr>
+                  <pic:blipFill>
+                    <a:blip r:embed="rId9"/>
+                    <a:stretch>
+                      <a:fillRect/>
+                    </a:stretch>
+                  </pic:blipFill>
+                  <pic:spPr>
+                    <a:xfrm>
+                      <a:off x="0" y="0"/>
+                      <a:ext cx="5731510" cy="2203450"/>
+                    </a:xfrm>
+                    <a:prstGeom prst="rect">
+                      <a:avLst/>
+                    </a:prstGeom>
+                  </pic:spPr>
+                </pic:pic>
+              </a:graphicData>
+            </a:graphic>
+          </wp:inline>
+        </w:drawing>
+      </w:r>
+    </w:p>
+    <w:p>
+      <w:r>
+        <w:rPr>
+          <w:b/>
+          <w:sz w:val="24"/>
+        </w:rPr>
+        <w:t>Question 4:</w:t>
+      </w:r>
+    </w:p>
+    <w:p>
+      <w:r>
+        <w:rPr>
+          <w:noProof/>
+        </w:rPr>
+        <w:drawing>
+          <wp:inline distT="0" distB="0" distL="0" distR="0" wp14:anchorId="6BF97540" wp14:editId="241DA438">
+            <wp:extent cx="5731510" cy="2291715"/>
+            <wp:effectExtent l="0" t="0" r="2540" b="0"/>
+            <wp:docPr id="6" name="Picture 6"/>
+            <wp:cNvGraphicFramePr>
+              <a:graphicFrameLocks xmlns:a="http://schemas.openxmlformats.org/drawingml/2006/main" noChangeAspect="1"/>
+            </wp:cNvGraphicFramePr>
+            <a:graphic xmlns:a="http://schemas.openxmlformats.org/drawingml/2006/main">
+              <a:graphicData uri="http://schemas.openxmlformats.org/drawingml/2006/picture">
+                <pic:pic xmlns:pic="http://schemas.openxmlformats.org/drawingml/2006/picture">
+                  <pic:nvPicPr>
+                    <pic:cNvPr id="1" name=""/>
+                    <pic:cNvPicPr/>
+                  </pic:nvPicPr>
+                  <pic:blipFill>
+                    <a:blip r:embed="rId10"/>
+                    <a:stretch>
+                      <a:fillRect/>
+                    </a:stretch>
+                  </pic:blipFill>
+                  <pic:spPr>
+                    <a:xfrm>
+                      <a:off x="0" y="0"/>
+                      <a:ext cx="5731510" cy="2291715"/>
+                    </a:xfrm>
+                    <a:prstGeom prst="rect">
+                      <a:avLst/>
+                    </a:prstGeom>
+                  </pic:spPr>
+                </pic:pic>
+              </a:graphicData>
+            </a:graphic>
+          </wp:inline>
+        </w:drawing>
+      </w:r>
+    </w:p>
+    <w:p/>
+    <w:p>
+      <w:r>
+        <w:t xml:space="preserve">Added centre cube script to </w:t>
+      </w:r>
+      <w:proofErr w:type="spellStart"/>
+      <w:r>
+        <w:t>github</w:t>
       </w:r>
       <w:bookmarkStart w:id="0" w:name="_GoBack"/>
       <w:bookmarkEnd w:id="0"/>
-    </w:p>
+      <w:proofErr w:type="spellEnd"/>
+    </w:p>
+    <w:p/>
     <w:sectPr>
       <w:pgSz w:w="11906" w:h="16838"/>
       <w:pgMar w:top="1440" w:right="1440" w:bottom="1440" w:left="1440" w:header="708" w:footer="708" w:gutter="0"/>

</xml_diff>